<commit_message>
Updated Model_Info.docx; added readme.txt to data folder
</commit_message>
<xml_diff>
--- a/docs/Model_Info.docx
+++ b/docs/Model_Info.docx
@@ -26,8 +26,172 @@
         <w:rPr>
           <w:lang w:val="en-US"/>
         </w:rPr>
-        <w:t>Program requires passing as a first command line argument path to a working directory containing folder named “data” with input and configuration files.</w:t>
-      </w:r>
+        <w:t xml:space="preserve">Program requires passing as a first command line argument path to a working directory containing folder named </w:t>
+      </w:r>
+      <w:r>
+        <w:rPr>
+          <w:rFonts w:ascii="Courier New" w:hAnsi="Courier New" w:cs="Courier New"/>
+          <w:lang w:val="en-US"/>
+        </w:rPr>
+        <w:t>data</w:t>
+      </w:r>
+      <w:r>
+        <w:rPr>
+          <w:lang w:val="en-US"/>
+        </w:rPr>
+        <w:t xml:space="preserve"> with input and configuration files.</w:t>
+      </w:r>
+    </w:p>
+    <w:p>
+      <w:pPr>
+        <w:rPr>
+          <w:lang w:val="en-US"/>
+        </w:rPr>
+      </w:pPr>
+      <w:r>
+        <w:rPr>
+          <w:lang w:val="en-US"/>
+        </w:rPr>
+        <w:t>Directory</w:t>
+      </w:r>
+      <w:r>
+        <w:rPr>
+          <w:rFonts w:ascii="Courier New" w:hAnsi="Courier New" w:cs="Courier New"/>
+          <w:lang w:val="en-US"/>
+        </w:rPr>
+        <w:t xml:space="preserve"> %W</w:t>
+      </w:r>
+      <w:r>
+        <w:rPr>
+          <w:rFonts w:ascii="Courier New" w:hAnsi="Courier New" w:cs="Courier New"/>
+          <w:lang w:val="en-US"/>
+        </w:rPr>
+        <w:t>ORKING DIRECTORY</w:t>
+      </w:r>
+      <w:r>
+        <w:rPr>
+          <w:rFonts w:ascii="Courier New" w:hAnsi="Courier New" w:cs="Courier New"/>
+          <w:lang w:val="en-US"/>
+        </w:rPr>
+        <w:t>%\data\</w:t>
+      </w:r>
+      <w:r>
+        <w:rPr>
+          <w:lang w:val="en-US"/>
+        </w:rPr>
+        <w:t xml:space="preserve"> must contain:</w:t>
+      </w:r>
+    </w:p>
+    <w:p>
+      <w:pPr>
+        <w:pStyle w:val="a3"/>
+        <w:numPr>
+          <w:ilvl w:val="0"/>
+          <w:numId w:val="1"/>
+        </w:numPr>
+        <w:rPr>
+          <w:lang w:val="en-US"/>
+        </w:rPr>
+      </w:pPr>
+      <w:r>
+        <w:rPr>
+          <w:lang w:val="en-US"/>
+        </w:rPr>
+        <w:t>p</w:t>
+      </w:r>
+      <w:r>
+        <w:rPr>
+          <w:lang w:val="en-US"/>
+        </w:rPr>
+        <w:t>aths</w:t>
+      </w:r>
+      <w:r>
+        <w:rPr>
+          <w:lang w:val="en-US"/>
+        </w:rPr>
+        <w:t>.xml</w:t>
+      </w:r>
+      <w:r>
+        <w:rPr>
+          <w:lang w:val="en-US"/>
+        </w:rPr>
+        <w:tab/>
+        <w:t>– xml file with paths to all directories and files used by model;</w:t>
+      </w:r>
+    </w:p>
+    <w:p>
+      <w:pPr>
+        <w:pStyle w:val="a3"/>
+        <w:numPr>
+          <w:ilvl w:val="0"/>
+          <w:numId w:val="1"/>
+        </w:numPr>
+        <w:rPr>
+          <w:lang w:val="en-US"/>
+        </w:rPr>
+      </w:pPr>
+      <w:r>
+        <w:rPr>
+          <w:lang w:val="en-US"/>
+        </w:rPr>
+        <w:t xml:space="preserve">simu.bin </w:t>
+      </w:r>
+      <w:r>
+        <w:rPr>
+          <w:lang w:val="en-US"/>
+        </w:rPr>
+        <w:tab/>
+        <w:t xml:space="preserve">– binary map of simulation units in a format of </w:t>
+      </w:r>
+      <w:proofErr w:type="spellStart"/>
+      <w:r>
+        <w:rPr>
+          <w:lang w:val="en-US"/>
+        </w:rPr>
+        <w:t>JDataView</w:t>
+      </w:r>
+      <w:proofErr w:type="spellEnd"/>
+      <w:r>
+        <w:rPr>
+          <w:lang w:val="en-US"/>
+        </w:rPr>
+        <w:t xml:space="preserve"> (</w:t>
+      </w:r>
+      <w:proofErr w:type="spellStart"/>
+      <w:r>
+        <w:rPr>
+          <w:lang w:val="en-US"/>
+        </w:rPr>
+        <w:t>Globiom</w:t>
+      </w:r>
+      <w:proofErr w:type="spellEnd"/>
+      <w:r>
+        <w:rPr>
+          <w:lang w:val="en-US"/>
+        </w:rPr>
+        <w:t xml:space="preserve"> GUI)</w:t>
+      </w:r>
+      <w:r>
+        <w:rPr>
+          <w:lang w:val="en-US"/>
+        </w:rPr>
+        <w:t>.</w:t>
+      </w:r>
+    </w:p>
+    <w:p>
+      <w:pPr>
+        <w:ind w:firstLine="708"/>
+        <w:rPr>
+          <w:lang w:val="en-US"/>
+        </w:rPr>
+      </w:pPr>
+    </w:p>
+    <w:p>
+      <w:pPr>
+        <w:rPr>
+          <w:lang w:val="en-US"/>
+        </w:rPr>
+      </w:pPr>
     </w:p>
     <w:sectPr>
       <w:pgSz w:w="11906" w:h="16838"/>
@@ -37,6 +201,127 @@
     </w:sectPr>
   </w:body>
 </w:document>
+</file>
+
+<file path=word/numbering.xml><?xml version="1.0" encoding="utf-8"?>
+<w:numbering xmlns:ve="http://schemas.openxmlformats.org/markup-compatibility/2006" xmlns:o="urn:schemas-microsoft-com:office:office" xmlns:r="http://schemas.openxmlformats.org/officeDocument/2006/relationships" xmlns:m="http://schemas.openxmlformats.org/officeDocument/2006/math" xmlns:v="urn:schemas-microsoft-com:vml" xmlns:wp="http://schemas.openxmlformats.org/drawingml/2006/wordprocessingDrawing" xmlns:w10="urn:schemas-microsoft-com:office:word" xmlns:w="http://schemas.openxmlformats.org/wordprocessingml/2006/main" xmlns:wne="http://schemas.microsoft.com/office/word/2006/wordml">
+  <w:abstractNum w:abstractNumId="0">
+    <w:nsid w:val="06115964"/>
+    <w:multiLevelType w:val="hybridMultilevel"/>
+    <w:tmpl w:val="27E8557C"/>
+    <w:lvl w:ilvl="0" w:tplc="04220001">
+      <w:start w:val="1"/>
+      <w:numFmt w:val="bullet"/>
+      <w:lvlText w:val=""/>
+      <w:lvlJc w:val="left"/>
+      <w:pPr>
+        <w:ind w:left="720" w:hanging="360"/>
+      </w:pPr>
+      <w:rPr>
+        <w:rFonts w:ascii="Symbol" w:hAnsi="Symbol" w:hint="default"/>
+      </w:rPr>
+    </w:lvl>
+    <w:lvl w:ilvl="1" w:tplc="04220003" w:tentative="1">
+      <w:start w:val="1"/>
+      <w:numFmt w:val="bullet"/>
+      <w:lvlText w:val="o"/>
+      <w:lvlJc w:val="left"/>
+      <w:pPr>
+        <w:ind w:left="1440" w:hanging="360"/>
+      </w:pPr>
+      <w:rPr>
+        <w:rFonts w:ascii="Courier New" w:hAnsi="Courier New" w:cs="Courier New" w:hint="default"/>
+      </w:rPr>
+    </w:lvl>
+    <w:lvl w:ilvl="2" w:tplc="04220005" w:tentative="1">
+      <w:start w:val="1"/>
+      <w:numFmt w:val="bullet"/>
+      <w:lvlText w:val=""/>
+      <w:lvlJc w:val="left"/>
+      <w:pPr>
+        <w:ind w:left="2160" w:hanging="360"/>
+      </w:pPr>
+      <w:rPr>
+        <w:rFonts w:ascii="Wingdings" w:hAnsi="Wingdings" w:hint="default"/>
+      </w:rPr>
+    </w:lvl>
+    <w:lvl w:ilvl="3" w:tplc="04220001" w:tentative="1">
+      <w:start w:val="1"/>
+      <w:numFmt w:val="bullet"/>
+      <w:lvlText w:val=""/>
+      <w:lvlJc w:val="left"/>
+      <w:pPr>
+        <w:ind w:left="2880" w:hanging="360"/>
+      </w:pPr>
+      <w:rPr>
+        <w:rFonts w:ascii="Symbol" w:hAnsi="Symbol" w:hint="default"/>
+      </w:rPr>
+    </w:lvl>
+    <w:lvl w:ilvl="4" w:tplc="04220003" w:tentative="1">
+      <w:start w:val="1"/>
+      <w:numFmt w:val="bullet"/>
+      <w:lvlText w:val="o"/>
+      <w:lvlJc w:val="left"/>
+      <w:pPr>
+        <w:ind w:left="3600" w:hanging="360"/>
+      </w:pPr>
+      <w:rPr>
+        <w:rFonts w:ascii="Courier New" w:hAnsi="Courier New" w:cs="Courier New" w:hint="default"/>
+      </w:rPr>
+    </w:lvl>
+    <w:lvl w:ilvl="5" w:tplc="04220005" w:tentative="1">
+      <w:start w:val="1"/>
+      <w:numFmt w:val="bullet"/>
+      <w:lvlText w:val=""/>
+      <w:lvlJc w:val="left"/>
+      <w:pPr>
+        <w:ind w:left="4320" w:hanging="360"/>
+      </w:pPr>
+      <w:rPr>
+        <w:rFonts w:ascii="Wingdings" w:hAnsi="Wingdings" w:hint="default"/>
+      </w:rPr>
+    </w:lvl>
+    <w:lvl w:ilvl="6" w:tplc="04220001" w:tentative="1">
+      <w:start w:val="1"/>
+      <w:numFmt w:val="bullet"/>
+      <w:lvlText w:val=""/>
+      <w:lvlJc w:val="left"/>
+      <w:pPr>
+        <w:ind w:left="5040" w:hanging="360"/>
+      </w:pPr>
+      <w:rPr>
+        <w:rFonts w:ascii="Symbol" w:hAnsi="Symbol" w:hint="default"/>
+      </w:rPr>
+    </w:lvl>
+    <w:lvl w:ilvl="7" w:tplc="04220003" w:tentative="1">
+      <w:start w:val="1"/>
+      <w:numFmt w:val="bullet"/>
+      <w:lvlText w:val="o"/>
+      <w:lvlJc w:val="left"/>
+      <w:pPr>
+        <w:ind w:left="5760" w:hanging="360"/>
+      </w:pPr>
+      <w:rPr>
+        <w:rFonts w:ascii="Courier New" w:hAnsi="Courier New" w:cs="Courier New" w:hint="default"/>
+      </w:rPr>
+    </w:lvl>
+    <w:lvl w:ilvl="8" w:tplc="04220005" w:tentative="1">
+      <w:start w:val="1"/>
+      <w:numFmt w:val="bullet"/>
+      <w:lvlText w:val=""/>
+      <w:lvlJc w:val="left"/>
+      <w:pPr>
+        <w:ind w:left="6480" w:hanging="360"/>
+      </w:pPr>
+      <w:rPr>
+        <w:rFonts w:ascii="Wingdings" w:hAnsi="Wingdings" w:hint="default"/>
+      </w:rPr>
+    </w:lvl>
+  </w:abstractNum>
+  <w:num w:numId="1">
+    <w:abstractNumId w:val="0"/>
+  </w:num>
+</w:numbering>
 </file>
 
 <file path=word/styles.xml><?xml version="1.0" encoding="utf-8"?>
@@ -267,6 +552,17 @@
       <w:szCs w:val="26"/>
     </w:rPr>
   </w:style>
+  <w:style w:type="paragraph" w:styleId="a3">
+    <w:name w:val="List Paragraph"/>
+    <w:basedOn w:val="a"/>
+    <w:uiPriority w:val="34"/>
+    <w:qFormat/>
+    <w:rsid w:val="00CC7203"/>
+    <w:pPr>
+      <w:ind w:left="720"/>
+      <w:contextualSpacing/>
+    </w:pPr>
+  </w:style>
 </w:styles>
 </file>
 

</xml_diff>

<commit_message>
Added g4mLoad() function, to read data from file; fixed several bugs that appeared in debug mode
</commit_message>
<xml_diff>
--- a/docs/Model_Info.docx
+++ b/docs/Model_Info.docx
@@ -13,6 +13,12 @@
         <w:rPr>
           <w:lang w:val="en-US"/>
         </w:rPr>
+        <w:t>coo</w:t>
+      </w:r>
+      <w:r>
+        <w:rPr>
+          <w:lang w:val="en-US"/>
+        </w:rPr>
         <w:t>Running a model:</w:t>
       </w:r>
     </w:p>
@@ -89,6 +95,12 @@
           <w:ilvl w:val="0"/>
           <w:numId w:val="1"/>
         </w:numPr>
+        <w:tabs>
+          <w:tab w:val="left" w:pos="709"/>
+          <w:tab w:val="left" w:pos="2268"/>
+          <w:tab w:val="left" w:pos="2552"/>
+        </w:tabs>
+        <w:ind w:left="2552" w:hanging="2268"/>
         <w:rPr>
           <w:lang w:val="en-US"/>
         </w:rPr>
@@ -116,7 +128,19 @@
           <w:lang w:val="en-US"/>
         </w:rPr>
         <w:tab/>
-        <w:t>– xml file with paths to all directories and files used by model;</w:t>
+        <w:t>–</w:t>
+      </w:r>
+      <w:r>
+        <w:rPr>
+          <w:lang w:val="en-US"/>
+        </w:rPr>
+        <w:tab/>
+      </w:r>
+      <w:r>
+        <w:rPr>
+          <w:lang w:val="en-US"/>
+        </w:rPr>
+        <w:t>xml file with paths to all directories and files used by model;</w:t>
       </w:r>
     </w:p>
     <w:p>
@@ -126,6 +150,68 @@
           <w:ilvl w:val="0"/>
           <w:numId w:val="1"/>
         </w:numPr>
+        <w:tabs>
+          <w:tab w:val="left" w:pos="709"/>
+          <w:tab w:val="left" w:pos="2268"/>
+          <w:tab w:val="left" w:pos="2552"/>
+        </w:tabs>
+        <w:ind w:left="2552" w:hanging="2268"/>
+        <w:rPr>
+          <w:lang w:val="en-US"/>
+        </w:rPr>
+      </w:pPr>
+      <w:r>
+        <w:rPr>
+          <w:lang w:val="en-US"/>
+        </w:rPr>
+        <w:t xml:space="preserve">parameters.xml </w:t>
+      </w:r>
+      <w:r>
+        <w:rPr>
+          <w:lang w:val="en-US"/>
+        </w:rPr>
+        <w:tab/>
+        <w:t>–</w:t>
+      </w:r>
+      <w:r>
+        <w:rPr>
+          <w:lang w:val="en-US"/>
+        </w:rPr>
+        <w:tab/>
+        <w:t xml:space="preserve">xml file with lists of dimensions and their members to be considered while running </w:t>
+      </w:r>
+      <w:r>
+        <w:rPr>
+          <w:lang w:val="en-US"/>
+        </w:rPr>
+        <w:t xml:space="preserve">the </w:t>
+      </w:r>
+      <w:r>
+        <w:rPr>
+          <w:lang w:val="en-US"/>
+        </w:rPr>
+        <w:t>model</w:t>
+      </w:r>
+      <w:r>
+        <w:rPr>
+          <w:lang w:val="en-US"/>
+        </w:rPr>
+        <w:t>;</w:t>
+      </w:r>
+    </w:p>
+    <w:p>
+      <w:pPr>
+        <w:pStyle w:val="a3"/>
+        <w:numPr>
+          <w:ilvl w:val="0"/>
+          <w:numId w:val="1"/>
+        </w:numPr>
+        <w:tabs>
+          <w:tab w:val="left" w:pos="709"/>
+          <w:tab w:val="left" w:pos="2268"/>
+          <w:tab w:val="left" w:pos="2552"/>
+        </w:tabs>
+        <w:ind w:left="2552" w:hanging="2268"/>
         <w:rPr>
           <w:lang w:val="en-US"/>
         </w:rPr>
@@ -141,35 +227,19 @@
           <w:lang w:val="en-US"/>
         </w:rPr>
         <w:tab/>
-        <w:t xml:space="preserve">– binary map of simulation units in a format of </w:t>
-      </w:r>
-      <w:proofErr w:type="spellStart"/>
-      <w:r>
-        <w:rPr>
-          <w:lang w:val="en-US"/>
-        </w:rPr>
-        <w:t>JDataView</w:t>
-      </w:r>
-      <w:proofErr w:type="spellEnd"/>
-      <w:r>
-        <w:rPr>
-          <w:lang w:val="en-US"/>
-        </w:rPr>
-        <w:t xml:space="preserve"> (</w:t>
-      </w:r>
-      <w:proofErr w:type="spellStart"/>
-      <w:r>
-        <w:rPr>
-          <w:lang w:val="en-US"/>
-        </w:rPr>
-        <w:t>Globiom</w:t>
-      </w:r>
-      <w:proofErr w:type="spellEnd"/>
-      <w:r>
-        <w:rPr>
-          <w:lang w:val="en-US"/>
-        </w:rPr>
-        <w:t xml:space="preserve"> GUI)</w:t>
+        <w:t>–</w:t>
+      </w:r>
+      <w:r>
+        <w:rPr>
+          <w:lang w:val="en-US"/>
+        </w:rPr>
+        <w:tab/>
+      </w:r>
+      <w:r>
+        <w:rPr>
+          <w:lang w:val="en-US"/>
+        </w:rPr>
+        <w:t>binary map of simulation units in a format of JDataView (Globiom GUI)</w:t>
       </w:r>
       <w:r>
         <w:rPr>

</xml_diff>